<commit_message>
je met en vert se qui est vraiment fini (mise en forme + texte)
</commit_message>
<xml_diff>
--- a/Rapport/plan.docx
+++ b/Rapport/plan.docx
@@ -1,42 +1,232 @@
 
 <file path=word/document.xml><?xml version="1.0" encoding="utf-8"?>
-<w:document xmlns:ve="http://schemas.openxmlformats.org/markup-compatibility/2006" xmlns:o="urn:schemas-microsoft-com:office:office" xmlns:r="http://schemas.openxmlformats.org/officeDocument/2006/relationships" xmlns:m="http://schemas.openxmlformats.org/officeDocument/2006/math" xmlns:v="urn:schemas-microsoft-com:vml" xmlns:wp="http://schemas.openxmlformats.org/drawingml/2006/wordprocessingDrawing" xmlns:w10="urn:schemas-microsoft-com:office:word" xmlns:w="http://schemas.openxmlformats.org/wordprocessingml/2006/main" xmlns:wne="http://schemas.microsoft.com/office/word/2006/wordml">
+<w:document xmlns:wpc="http://schemas.microsoft.com/office/word/2010/wordprocessingCanvas" xmlns:mc="http://schemas.openxmlformats.org/markup-compatibility/2006" xmlns:o="urn:schemas-microsoft-com:office:office" xmlns:r="http://schemas.openxmlformats.org/officeDocument/2006/relationships" xmlns:m="http://schemas.openxmlformats.org/officeDocument/2006/math" xmlns:v="urn:schemas-microsoft-com:vml" xmlns:wp14="http://schemas.microsoft.com/office/word/2010/wordprocessingDrawing" xmlns:wp="http://schemas.openxmlformats.org/drawingml/2006/wordprocessingDrawing" xmlns:w10="urn:schemas-microsoft-com:office:word" xmlns:w="http://schemas.openxmlformats.org/wordprocessingml/2006/main" xmlns:w14="http://schemas.microsoft.com/office/word/2010/wordml" xmlns:wpg="http://schemas.microsoft.com/office/word/2010/wordprocessingGroup" xmlns:wpi="http://schemas.microsoft.com/office/word/2010/wordprocessingInk" xmlns:wne="http://schemas.microsoft.com/office/word/2006/wordml" xmlns:wps="http://schemas.microsoft.com/office/word/2010/wordprocessingShape" mc:Ignorable="w14 wp14">
   <w:body>
     <w:p>
       <w:pPr>
-        <w:pStyle w:val="Title"/>
+        <w:pStyle w:val="Titre"/>
         <w:numPr>
           <w:ilvl w:val="0"/>
           <w:numId w:val="2"/>
         </w:numPr>
       </w:pPr>
+      <w:proofErr w:type="spellStart"/>
       <w:r>
         <w:t>Presentation</w:t>
       </w:r>
-    </w:p>
-    <w:p>
-      <w:r>
-        <w:t>-remerciments</w:t>
-      </w:r>
-    </w:p>
-    <w:p>
-      <w:pPr>
-        <w:pStyle w:val="Title"/>
+      <w:proofErr w:type="spellEnd"/>
+    </w:p>
+    <w:p>
+      <w:r>
+        <w:t>-</w:t>
+      </w:r>
+      <w:proofErr w:type="spellStart"/>
+      <w:r>
+        <w:t>remerciments</w:t>
+      </w:r>
+      <w:proofErr w:type="spellEnd"/>
+    </w:p>
+    <w:p>
+      <w:pPr>
+        <w:pStyle w:val="Titre"/>
         <w:numPr>
           <w:ilvl w:val="0"/>
           <w:numId w:val="2"/>
         </w:numPr>
-      </w:pPr>
-      <w:r>
+        <w:rPr>
+          <w:color w:val="00B050"/>
+        </w:rPr>
+      </w:pPr>
+      <w:r>
+        <w:rPr>
+          <w:color w:val="00B050"/>
+        </w:rPr>
         <w:t>Environnement</w:t>
       </w:r>
     </w:p>
     <w:p>
       <w:pPr>
-        <w:pStyle w:val="ListParagraph"/>
+        <w:pStyle w:val="Paragraphedeliste"/>
         <w:numPr>
           <w:ilvl w:val="0"/>
           <w:numId w:val="3"/>
+        </w:numPr>
+        <w:rPr>
+          <w:b/>
+          <w:color w:val="00B050"/>
+          <w:sz w:val="28"/>
+        </w:rPr>
+      </w:pPr>
+      <w:r>
+        <w:rPr>
+          <w:b/>
+          <w:color w:val="00B050"/>
+          <w:sz w:val="28"/>
+        </w:rPr>
+        <w:t>Les jeux de poker</w:t>
+      </w:r>
+    </w:p>
+    <w:p>
+      <w:pPr>
+        <w:pStyle w:val="Paragraphedeliste"/>
+        <w:numPr>
+          <w:ilvl w:val="0"/>
+          <w:numId w:val="4"/>
+        </w:numPr>
+        <w:rPr>
+          <w:color w:val="00B050"/>
+        </w:rPr>
+      </w:pPr>
+      <w:r>
+        <w:rPr>
+          <w:color w:val="00B050"/>
+        </w:rPr>
+        <w:t>Présentation (jeux en ligne puis jeu de poker en ligne)</w:t>
+      </w:r>
+    </w:p>
+    <w:p>
+      <w:pPr>
+        <w:pStyle w:val="Paragraphedeliste"/>
+        <w:numPr>
+          <w:ilvl w:val="0"/>
+          <w:numId w:val="4"/>
+        </w:numPr>
+        <w:rPr>
+          <w:color w:val="00B050"/>
+        </w:rPr>
+      </w:pPr>
+      <w:r>
+        <w:rPr>
+          <w:color w:val="00B050"/>
+        </w:rPr>
+        <w:t>Evolutions des jeux de poker en ligne</w:t>
+      </w:r>
+    </w:p>
+    <w:p>
+      <w:pPr>
+        <w:pStyle w:val="Paragraphedeliste"/>
+        <w:numPr>
+          <w:ilvl w:val="0"/>
+          <w:numId w:val="4"/>
+        </w:numPr>
+        <w:rPr>
+          <w:color w:val="00B050"/>
+        </w:rPr>
+      </w:pPr>
+      <w:r>
+        <w:rPr>
+          <w:color w:val="00B050"/>
+        </w:rPr>
+        <w:t>L’apport des jeux de poker en ligne (les avan</w:t>
+      </w:r>
+      <w:bookmarkStart w:id="0" w:name="_GoBack"/>
+      <w:bookmarkEnd w:id="0"/>
+      <w:r>
+        <w:rPr>
+          <w:color w:val="00B050"/>
+        </w:rPr>
+        <w:t>tages)</w:t>
+      </w:r>
+    </w:p>
+    <w:p>
+      <w:pPr>
+        <w:pStyle w:val="Paragraphedeliste"/>
+        <w:ind w:left="1080"/>
+        <w:rPr>
+          <w:color w:val="00B050"/>
+        </w:rPr>
+      </w:pPr>
+    </w:p>
+    <w:p>
+      <w:pPr>
+        <w:pStyle w:val="Paragraphedeliste"/>
+        <w:numPr>
+          <w:ilvl w:val="0"/>
+          <w:numId w:val="3"/>
+        </w:numPr>
+        <w:rPr>
+          <w:b/>
+          <w:color w:val="00B050"/>
+          <w:sz w:val="28"/>
+        </w:rPr>
+      </w:pPr>
+      <w:r>
+        <w:rPr>
+          <w:b/>
+          <w:color w:val="00B050"/>
+          <w:sz w:val="28"/>
+        </w:rPr>
+        <w:t>Etat de l’art</w:t>
+      </w:r>
+    </w:p>
+    <w:p>
+      <w:pPr>
+        <w:pStyle w:val="Paragraphedeliste"/>
+        <w:numPr>
+          <w:ilvl w:val="0"/>
+          <w:numId w:val="5"/>
+        </w:numPr>
+        <w:rPr>
+          <w:color w:val="00B050"/>
+        </w:rPr>
+      </w:pPr>
+      <w:r>
+        <w:rPr>
+          <w:color w:val="00B050"/>
+        </w:rPr>
+        <w:t>Analyse du marché</w:t>
+      </w:r>
+    </w:p>
+    <w:p>
+      <w:pPr>
+        <w:pStyle w:val="Paragraphedeliste"/>
+        <w:numPr>
+          <w:ilvl w:val="0"/>
+          <w:numId w:val="5"/>
+        </w:numPr>
+        <w:rPr>
+          <w:color w:val="00B050"/>
+        </w:rPr>
+      </w:pPr>
+      <w:proofErr w:type="spellStart"/>
+      <w:r>
+        <w:rPr>
+          <w:color w:val="00B050"/>
+        </w:rPr>
+        <w:t>Demarcation</w:t>
+      </w:r>
+      <w:proofErr w:type="spellEnd"/>
+      <w:r>
+        <w:rPr>
+          <w:color w:val="00B050"/>
+        </w:rPr>
+        <w:t xml:space="preserve"> de notre projet</w:t>
+      </w:r>
+    </w:p>
+    <w:p>
+      <w:pPr>
+        <w:pStyle w:val="Paragraphedeliste"/>
+        <w:ind w:left="1080"/>
+      </w:pPr>
+    </w:p>
+    <w:p>
+      <w:pPr>
+        <w:pStyle w:val="Titre"/>
+        <w:numPr>
+          <w:ilvl w:val="0"/>
+          <w:numId w:val="2"/>
+        </w:numPr>
+      </w:pPr>
+      <w:r>
+        <w:t>Les outils utilisés</w:t>
+      </w:r>
+    </w:p>
+    <w:p>
+      <w:pPr>
+        <w:pStyle w:val="Paragraphedeliste"/>
+        <w:numPr>
+          <w:ilvl w:val="0"/>
+          <w:numId w:val="9"/>
         </w:numPr>
         <w:rPr>
           <w:b/>
@@ -48,57 +238,255 @@
           <w:b/>
           <w:sz w:val="28"/>
         </w:rPr>
-        <w:t>Etat de l’art</w:t>
-      </w:r>
-    </w:p>
-    <w:p>
-      <w:pPr>
-        <w:pStyle w:val="ListParagraph"/>
-        <w:numPr>
-          <w:ilvl w:val="0"/>
-          <w:numId w:val="4"/>
-        </w:numPr>
-      </w:pPr>
-      <w:r>
-        <w:t>Présentation (jeux en ligne puis jeu de poker en ligne)</w:t>
-      </w:r>
-    </w:p>
-    <w:p>
-      <w:pPr>
-        <w:pStyle w:val="ListParagraph"/>
-        <w:numPr>
-          <w:ilvl w:val="0"/>
-          <w:numId w:val="4"/>
-        </w:numPr>
-      </w:pPr>
-      <w:r>
-        <w:t>Evolutions des jeux de poker en ligne</w:t>
-      </w:r>
-    </w:p>
-    <w:p>
-      <w:pPr>
-        <w:pStyle w:val="ListParagraph"/>
-        <w:numPr>
-          <w:ilvl w:val="0"/>
-          <w:numId w:val="4"/>
-        </w:numPr>
-      </w:pPr>
-      <w:r>
-        <w:t>L’apport des jeux de poker en ligne (les avantages)</w:t>
-      </w:r>
-    </w:p>
-    <w:p>
-      <w:pPr>
-        <w:pStyle w:val="ListParagraph"/>
+        <w:t>Le client C++</w:t>
+      </w:r>
+    </w:p>
+    <w:p>
+      <w:pPr>
+        <w:pStyle w:val="Paragraphedeliste"/>
+        <w:numPr>
+          <w:ilvl w:val="0"/>
+          <w:numId w:val="7"/>
+        </w:numPr>
+      </w:pPr>
+      <w:r>
+        <w:t>Le choix de QT</w:t>
+      </w:r>
+    </w:p>
+    <w:p>
+      <w:pPr>
+        <w:pStyle w:val="Paragraphedeliste"/>
+        <w:numPr>
+          <w:ilvl w:val="0"/>
+          <w:numId w:val="7"/>
+        </w:numPr>
+      </w:pPr>
+      <w:r>
+        <w:t>Présentation de QT</w:t>
+      </w:r>
+    </w:p>
+    <w:p>
+      <w:pPr>
+        <w:pStyle w:val="Paragraphedeliste"/>
+        <w:numPr>
+          <w:ilvl w:val="0"/>
+          <w:numId w:val="7"/>
+        </w:numPr>
+      </w:pPr>
+      <w:r>
+        <w:t>Présentation du C++</w:t>
+      </w:r>
+    </w:p>
+    <w:p>
+      <w:pPr>
+        <w:pStyle w:val="Paragraphedeliste"/>
+        <w:numPr>
+          <w:ilvl w:val="0"/>
+          <w:numId w:val="7"/>
+        </w:numPr>
+      </w:pPr>
+      <w:r>
+        <w:t>Principe de l’application QT</w:t>
+      </w:r>
+    </w:p>
+    <w:p>
+      <w:pPr>
+        <w:pStyle w:val="Paragraphedeliste"/>
+        <w:numPr>
+          <w:ilvl w:val="0"/>
+          <w:numId w:val="7"/>
+        </w:numPr>
+      </w:pPr>
+      <w:r>
+        <w:t xml:space="preserve">L’environnement de développement (QT </w:t>
+      </w:r>
+      <w:proofErr w:type="spellStart"/>
+      <w:r>
+        <w:t>creator</w:t>
+      </w:r>
+      <w:proofErr w:type="spellEnd"/>
+      <w:r>
+        <w:t>)</w:t>
+      </w:r>
+    </w:p>
+    <w:p>
+      <w:pPr>
+        <w:pStyle w:val="Paragraphedeliste"/>
+        <w:numPr>
+          <w:ilvl w:val="0"/>
+          <w:numId w:val="7"/>
+        </w:numPr>
+      </w:pPr>
+      <w:r>
+        <w:t>Contexte d’utilisation</w:t>
+      </w:r>
+    </w:p>
+    <w:p>
+      <w:pPr>
+        <w:pStyle w:val="Paragraphedeliste"/>
         <w:ind w:left="1080"/>
       </w:pPr>
     </w:p>
     <w:p>
       <w:pPr>
-        <w:pStyle w:val="ListParagraph"/>
-        <w:numPr>
-          <w:ilvl w:val="0"/>
-          <w:numId w:val="3"/>
+        <w:pStyle w:val="Paragraphedeliste"/>
+        <w:numPr>
+          <w:ilvl w:val="0"/>
+          <w:numId w:val="9"/>
+        </w:numPr>
+        <w:rPr>
+          <w:b/>
+          <w:color w:val="00B050"/>
+          <w:sz w:val="28"/>
+        </w:rPr>
+      </w:pPr>
+      <w:r>
+        <w:rPr>
+          <w:b/>
+          <w:color w:val="00B050"/>
+          <w:sz w:val="28"/>
+        </w:rPr>
+        <w:t>Le client Android</w:t>
+      </w:r>
+    </w:p>
+    <w:p>
+      <w:pPr>
+        <w:pStyle w:val="Paragraphedeliste"/>
+        <w:numPr>
+          <w:ilvl w:val="0"/>
+          <w:numId w:val="8"/>
+        </w:numPr>
+        <w:rPr>
+          <w:color w:val="00B050"/>
+        </w:rPr>
+      </w:pPr>
+      <w:r>
+        <w:rPr>
+          <w:color w:val="00B050"/>
+        </w:rPr>
+        <w:t>Le choix d’Android</w:t>
+      </w:r>
+    </w:p>
+    <w:p>
+      <w:pPr>
+        <w:pStyle w:val="Paragraphedeliste"/>
+        <w:numPr>
+          <w:ilvl w:val="0"/>
+          <w:numId w:val="8"/>
+        </w:numPr>
+        <w:rPr>
+          <w:color w:val="00B050"/>
+        </w:rPr>
+      </w:pPr>
+      <w:r>
+        <w:rPr>
+          <w:color w:val="00B050"/>
+        </w:rPr>
+        <w:t>L’histoire d’Android</w:t>
+      </w:r>
+    </w:p>
+    <w:p>
+      <w:pPr>
+        <w:pStyle w:val="Paragraphedeliste"/>
+        <w:numPr>
+          <w:ilvl w:val="0"/>
+          <w:numId w:val="8"/>
+        </w:numPr>
+        <w:rPr>
+          <w:color w:val="00B050"/>
+        </w:rPr>
+      </w:pPr>
+      <w:r>
+        <w:rPr>
+          <w:color w:val="00B050"/>
+        </w:rPr>
+        <w:t>Principe de l’application Android</w:t>
+      </w:r>
+    </w:p>
+    <w:p>
+      <w:pPr>
+        <w:pStyle w:val="Paragraphedeliste"/>
+        <w:numPr>
+          <w:ilvl w:val="0"/>
+          <w:numId w:val="8"/>
+        </w:numPr>
+        <w:rPr>
+          <w:color w:val="00B050"/>
+        </w:rPr>
+      </w:pPr>
+      <w:r>
+        <w:rPr>
+          <w:color w:val="00B050"/>
+        </w:rPr>
+        <w:t>Contexte d’utilisation</w:t>
+      </w:r>
+    </w:p>
+    <w:p>
+      <w:pPr>
+        <w:pStyle w:val="Paragraphedeliste"/>
+        <w:numPr>
+          <w:ilvl w:val="0"/>
+          <w:numId w:val="8"/>
+        </w:numPr>
+        <w:rPr>
+          <w:color w:val="00B050"/>
+        </w:rPr>
+      </w:pPr>
+      <w:r>
+        <w:rPr>
+          <w:color w:val="00B050"/>
+        </w:rPr>
+        <w:t>Le SDK Android</w:t>
+      </w:r>
+    </w:p>
+    <w:p>
+      <w:pPr>
+        <w:pStyle w:val="Paragraphedeliste"/>
+        <w:numPr>
+          <w:ilvl w:val="0"/>
+          <w:numId w:val="8"/>
+        </w:numPr>
+        <w:rPr>
+          <w:color w:val="00B050"/>
+        </w:rPr>
+      </w:pPr>
+      <w:r>
+        <w:rPr>
+          <w:color w:val="00B050"/>
+        </w:rPr>
+        <w:t>L’environnement de développement (NetBeans)</w:t>
+      </w:r>
+    </w:p>
+    <w:p>
+      <w:pPr>
+        <w:pStyle w:val="Paragraphedeliste"/>
+        <w:numPr>
+          <w:ilvl w:val="0"/>
+          <w:numId w:val="8"/>
+        </w:numPr>
+        <w:rPr>
+          <w:color w:val="00B050"/>
+        </w:rPr>
+      </w:pPr>
+      <w:r>
+        <w:rPr>
+          <w:color w:val="00B050"/>
+        </w:rPr>
+        <w:t>Présentation  du XML avec Android</w:t>
+      </w:r>
+    </w:p>
+    <w:p>
+      <w:pPr>
+        <w:pStyle w:val="Paragraphedeliste"/>
+        <w:ind w:left="1080"/>
+      </w:pPr>
+    </w:p>
+    <w:p>
+      <w:pPr>
+        <w:pStyle w:val="Paragraphedeliste"/>
+        <w:numPr>
+          <w:ilvl w:val="0"/>
+          <w:numId w:val="9"/>
         </w:numPr>
         <w:rPr>
           <w:b/>
@@ -110,467 +498,238 @@
           <w:b/>
           <w:sz w:val="28"/>
         </w:rPr>
-        <w:t>Et</w:t>
-      </w:r>
-      <w:r>
+        <w:t>Le client JavaScript</w:t>
+      </w:r>
+    </w:p>
+    <w:p>
+      <w:pPr>
+        <w:pStyle w:val="Paragraphedeliste"/>
+        <w:numPr>
+          <w:ilvl w:val="0"/>
+          <w:numId w:val="12"/>
+        </w:numPr>
+      </w:pPr>
+      <w:r>
+        <w:t>Le choix de JavaScript</w:t>
+      </w:r>
+    </w:p>
+    <w:p>
+      <w:pPr>
+        <w:pStyle w:val="Paragraphedeliste"/>
+        <w:numPr>
+          <w:ilvl w:val="0"/>
+          <w:numId w:val="12"/>
+        </w:numPr>
+      </w:pPr>
+      <w:r>
+        <w:t>Présentation de JavaScript</w:t>
+      </w:r>
+    </w:p>
+    <w:p>
+      <w:pPr>
+        <w:pStyle w:val="Paragraphedeliste"/>
+        <w:numPr>
+          <w:ilvl w:val="0"/>
+          <w:numId w:val="12"/>
+        </w:numPr>
+      </w:pPr>
+      <w:r>
+        <w:t>Principes du JavaScript</w:t>
+      </w:r>
+    </w:p>
+    <w:p>
+      <w:pPr>
+        <w:pStyle w:val="Paragraphedeliste"/>
+        <w:numPr>
+          <w:ilvl w:val="0"/>
+          <w:numId w:val="12"/>
+        </w:numPr>
+      </w:pPr>
+      <w:r>
+        <w:t>Contexte d’utilisation</w:t>
+      </w:r>
+    </w:p>
+    <w:p>
+      <w:pPr>
+        <w:pStyle w:val="Paragraphedeliste"/>
+        <w:numPr>
+          <w:ilvl w:val="0"/>
+          <w:numId w:val="12"/>
+        </w:numPr>
+      </w:pPr>
+      <w:r>
+        <w:t>L’environnement de développement</w:t>
+      </w:r>
+    </w:p>
+    <w:p>
+      <w:pPr>
+        <w:pStyle w:val="Paragraphedeliste"/>
+        <w:numPr>
+          <w:ilvl w:val="0"/>
+          <w:numId w:val="9"/>
+        </w:numPr>
         <w:rPr>
           <w:b/>
           <w:sz w:val="28"/>
         </w:rPr>
-        <w:t>at de l’art</w:t>
-      </w:r>
-    </w:p>
-    <w:p>
-      <w:pPr>
-        <w:pStyle w:val="ListParagraph"/>
-        <w:numPr>
-          <w:ilvl w:val="0"/>
-          <w:numId w:val="5"/>
-        </w:numPr>
-      </w:pPr>
-      <w:r>
-        <w:t>Analyse du marché</w:t>
-      </w:r>
-    </w:p>
-    <w:p>
-      <w:pPr>
-        <w:pStyle w:val="ListParagraph"/>
-        <w:numPr>
-          <w:ilvl w:val="0"/>
-          <w:numId w:val="5"/>
-        </w:numPr>
-      </w:pPr>
-      <w:r>
-        <w:t>Demarcation de notre projet</w:t>
-      </w:r>
-    </w:p>
-    <w:p>
-      <w:pPr>
-        <w:pStyle w:val="ListParagraph"/>
-        <w:ind w:left="1080"/>
-      </w:pPr>
-    </w:p>
-    <w:p>
-      <w:pPr>
-        <w:pStyle w:val="Title"/>
-        <w:numPr>
-          <w:ilvl w:val="0"/>
-          <w:numId w:val="2"/>
-        </w:numPr>
-      </w:pPr>
-      <w:r>
-        <w:t>Les outils utilisés</w:t>
-      </w:r>
-    </w:p>
-    <w:p>
-      <w:pPr>
-        <w:pStyle w:val="ListParagraph"/>
-        <w:numPr>
-          <w:ilvl w:val="0"/>
-          <w:numId w:val="9"/>
-        </w:numPr>
+      </w:pPr>
+      <w:r>
         <w:rPr>
           <w:b/>
           <w:sz w:val="28"/>
         </w:rPr>
-      </w:pPr>
-      <w:r>
+        <w:lastRenderedPageBreak/>
+        <w:t>Le serveur</w:t>
+      </w:r>
+    </w:p>
+    <w:p>
+      <w:pPr>
+        <w:pStyle w:val="Paragraphedeliste"/>
+        <w:numPr>
+          <w:ilvl w:val="0"/>
+          <w:numId w:val="14"/>
+        </w:numPr>
+      </w:pPr>
+      <w:r>
+        <w:t>Le choix du langage Java</w:t>
+      </w:r>
+    </w:p>
+    <w:p>
+      <w:pPr>
+        <w:pStyle w:val="Paragraphedeliste"/>
+        <w:numPr>
+          <w:ilvl w:val="0"/>
+          <w:numId w:val="14"/>
+        </w:numPr>
+      </w:pPr>
+      <w:r>
+        <w:t>Présentation de Java</w:t>
+      </w:r>
+    </w:p>
+    <w:p>
+      <w:pPr>
+        <w:pStyle w:val="Paragraphedeliste"/>
+        <w:numPr>
+          <w:ilvl w:val="0"/>
+          <w:numId w:val="14"/>
+        </w:numPr>
+      </w:pPr>
+      <w:r>
+        <w:t xml:space="preserve">Présentation de </w:t>
+      </w:r>
+      <w:proofErr w:type="spellStart"/>
+      <w:r>
+        <w:t>NoSQL</w:t>
+      </w:r>
+      <w:proofErr w:type="spellEnd"/>
+    </w:p>
+    <w:p>
+      <w:pPr>
+        <w:pStyle w:val="Paragraphedeliste"/>
+        <w:numPr>
+          <w:ilvl w:val="0"/>
+          <w:numId w:val="14"/>
+        </w:numPr>
+      </w:pPr>
+      <w:r>
+        <w:t>L’environnement de développement (Eclipse)</w:t>
+      </w:r>
+    </w:p>
+    <w:p>
+      <w:pPr>
+        <w:pStyle w:val="Paragraphedeliste"/>
+        <w:ind w:left="1080"/>
+      </w:pPr>
+    </w:p>
+    <w:p>
+      <w:pPr>
+        <w:pStyle w:val="Paragraphedeliste"/>
+        <w:numPr>
+          <w:ilvl w:val="0"/>
+          <w:numId w:val="9"/>
+        </w:numPr>
         <w:rPr>
           <w:b/>
+          <w:color w:val="00B050"/>
           <w:sz w:val="28"/>
         </w:rPr>
-        <w:t>Le client C++</w:t>
-      </w:r>
-    </w:p>
-    <w:p>
-      <w:pPr>
-        <w:pStyle w:val="ListParagraph"/>
-        <w:numPr>
-          <w:ilvl w:val="0"/>
-          <w:numId w:val="7"/>
-        </w:numPr>
-      </w:pPr>
-      <w:r>
-        <w:t>Le choix de QT</w:t>
-      </w:r>
-    </w:p>
-    <w:p>
-      <w:pPr>
-        <w:pStyle w:val="ListParagraph"/>
-        <w:numPr>
-          <w:ilvl w:val="0"/>
-          <w:numId w:val="7"/>
-        </w:numPr>
-      </w:pPr>
-      <w:r>
-        <w:t>Présentation de QT</w:t>
-      </w:r>
-    </w:p>
-    <w:p>
-      <w:pPr>
-        <w:pStyle w:val="ListParagraph"/>
-        <w:numPr>
-          <w:ilvl w:val="0"/>
-          <w:numId w:val="7"/>
-        </w:numPr>
-      </w:pPr>
-      <w:r>
-        <w:t>Présentation du C++</w:t>
-      </w:r>
-    </w:p>
-    <w:p>
-      <w:pPr>
-        <w:pStyle w:val="ListParagraph"/>
-        <w:numPr>
-          <w:ilvl w:val="0"/>
-          <w:numId w:val="7"/>
-        </w:numPr>
-      </w:pPr>
-      <w:r>
-        <w:t>Principe de l’application QT</w:t>
-      </w:r>
-    </w:p>
-    <w:p>
-      <w:pPr>
-        <w:pStyle w:val="ListParagraph"/>
-        <w:numPr>
-          <w:ilvl w:val="0"/>
-          <w:numId w:val="7"/>
-        </w:numPr>
-      </w:pPr>
-      <w:r>
-        <w:t>L’environnement de développement (QT creator)</w:t>
-      </w:r>
-    </w:p>
-    <w:p>
-      <w:pPr>
-        <w:pStyle w:val="ListParagraph"/>
-        <w:numPr>
-          <w:ilvl w:val="0"/>
-          <w:numId w:val="7"/>
-        </w:numPr>
-      </w:pPr>
-      <w:r>
-        <w:t>Contexte d’utilisation</w:t>
-      </w:r>
-    </w:p>
-    <w:p>
-      <w:pPr>
-        <w:pStyle w:val="ListParagraph"/>
-        <w:ind w:left="1080"/>
-      </w:pPr>
-    </w:p>
-    <w:p>
-      <w:pPr>
-        <w:pStyle w:val="ListParagraph"/>
-        <w:numPr>
-          <w:ilvl w:val="0"/>
-          <w:numId w:val="9"/>
-        </w:numPr>
+      </w:pPr>
+      <w:r>
         <w:rPr>
           <w:b/>
+          <w:color w:val="00B050"/>
           <w:sz w:val="28"/>
         </w:rPr>
-      </w:pPr>
-      <w:r>
-        <w:rPr>
-          <w:b/>
-          <w:sz w:val="28"/>
-        </w:rPr>
-        <w:t>Le client Android</w:t>
-      </w:r>
-    </w:p>
-    <w:p>
-      <w:pPr>
-        <w:pStyle w:val="ListParagraph"/>
-        <w:numPr>
-          <w:ilvl w:val="0"/>
-          <w:numId w:val="8"/>
-        </w:numPr>
-      </w:pPr>
-      <w:r>
-        <w:t>Le choix d’Android</w:t>
-      </w:r>
-    </w:p>
-    <w:p>
-      <w:pPr>
-        <w:pStyle w:val="ListParagraph"/>
-        <w:numPr>
-          <w:ilvl w:val="0"/>
-          <w:numId w:val="8"/>
-        </w:numPr>
-      </w:pPr>
-      <w:r>
-        <w:t>L’histoire d’Android</w:t>
-      </w:r>
-    </w:p>
-    <w:p>
-      <w:pPr>
-        <w:pStyle w:val="ListParagraph"/>
-        <w:numPr>
-          <w:ilvl w:val="0"/>
-          <w:numId w:val="8"/>
-        </w:numPr>
-      </w:pPr>
-      <w:r>
-        <w:t>Principe de l’application Android</w:t>
-      </w:r>
-    </w:p>
-    <w:p>
-      <w:pPr>
-        <w:pStyle w:val="ListParagraph"/>
-        <w:numPr>
-          <w:ilvl w:val="0"/>
-          <w:numId w:val="8"/>
-        </w:numPr>
-      </w:pPr>
-      <w:r>
-        <w:t>Contexte d’utilisation</w:t>
-      </w:r>
-    </w:p>
-    <w:p>
-      <w:pPr>
-        <w:pStyle w:val="ListParagraph"/>
-        <w:numPr>
-          <w:ilvl w:val="0"/>
-          <w:numId w:val="8"/>
-        </w:numPr>
-      </w:pPr>
-      <w:r>
-        <w:t>Le SDK Android</w:t>
-      </w:r>
-    </w:p>
-    <w:p>
-      <w:pPr>
-        <w:pStyle w:val="ListParagraph"/>
-        <w:numPr>
-          <w:ilvl w:val="0"/>
-          <w:numId w:val="8"/>
-        </w:numPr>
-      </w:pPr>
-      <w:r>
-        <w:t>L’environnement de développement (NetBeans)</w:t>
-      </w:r>
-    </w:p>
-    <w:p>
-      <w:pPr>
-        <w:pStyle w:val="ListParagraph"/>
-        <w:numPr>
-          <w:ilvl w:val="0"/>
-          <w:numId w:val="8"/>
-        </w:numPr>
-      </w:pPr>
-      <w:r>
-        <w:t>Présentation  du XML avec Android</w:t>
-      </w:r>
-    </w:p>
-    <w:p>
-      <w:pPr>
-        <w:pStyle w:val="ListParagraph"/>
-        <w:ind w:left="1080"/>
-      </w:pPr>
-    </w:p>
-    <w:p>
-      <w:pPr>
-        <w:pStyle w:val="ListParagraph"/>
-        <w:numPr>
-          <w:ilvl w:val="0"/>
-          <w:numId w:val="9"/>
-        </w:numPr>
-        <w:rPr>
-          <w:b/>
-          <w:sz w:val="28"/>
-        </w:rPr>
-      </w:pPr>
-      <w:r>
-        <w:rPr>
-          <w:b/>
-          <w:sz w:val="28"/>
-        </w:rPr>
-        <w:t>Le client JavaScript</w:t>
-      </w:r>
-    </w:p>
-    <w:p>
-      <w:pPr>
-        <w:pStyle w:val="ListParagraph"/>
-        <w:numPr>
-          <w:ilvl w:val="0"/>
-          <w:numId w:val="12"/>
-        </w:numPr>
-      </w:pPr>
-      <w:r>
-        <w:t>Le choix de JavaScript</w:t>
-      </w:r>
-    </w:p>
-    <w:p>
-      <w:pPr>
-        <w:pStyle w:val="ListParagraph"/>
-        <w:numPr>
-          <w:ilvl w:val="0"/>
-          <w:numId w:val="12"/>
-        </w:numPr>
-      </w:pPr>
-      <w:r>
-        <w:t>Présentation de JavaScript</w:t>
-      </w:r>
-    </w:p>
-    <w:p>
-      <w:pPr>
-        <w:pStyle w:val="ListParagraph"/>
-        <w:numPr>
-          <w:ilvl w:val="0"/>
-          <w:numId w:val="12"/>
-        </w:numPr>
-      </w:pPr>
-      <w:r>
-        <w:t>Principes du JavaScript</w:t>
-      </w:r>
-    </w:p>
-    <w:p>
-      <w:pPr>
-        <w:pStyle w:val="ListParagraph"/>
-        <w:numPr>
-          <w:ilvl w:val="0"/>
-          <w:numId w:val="12"/>
-        </w:numPr>
-      </w:pPr>
-      <w:r>
-        <w:t>Contexte d’utilisation</w:t>
-      </w:r>
-    </w:p>
-    <w:p>
-      <w:pPr>
-        <w:pStyle w:val="ListParagraph"/>
-        <w:numPr>
-          <w:ilvl w:val="0"/>
-          <w:numId w:val="12"/>
-        </w:numPr>
-      </w:pPr>
-      <w:r>
-        <w:t>L’environnement de développement</w:t>
-      </w:r>
-    </w:p>
-    <w:p>
-      <w:pPr>
-        <w:pStyle w:val="ListParagraph"/>
-        <w:numPr>
-          <w:ilvl w:val="0"/>
-          <w:numId w:val="9"/>
-        </w:numPr>
-        <w:rPr>
-          <w:b/>
-          <w:sz w:val="28"/>
-        </w:rPr>
-      </w:pPr>
-      <w:r>
-        <w:rPr>
-          <w:b/>
-          <w:sz w:val="28"/>
-        </w:rPr>
-        <w:t>Le serveur</w:t>
-      </w:r>
-    </w:p>
-    <w:p>
-      <w:pPr>
-        <w:pStyle w:val="ListParagraph"/>
-        <w:numPr>
-          <w:ilvl w:val="0"/>
-          <w:numId w:val="14"/>
-        </w:numPr>
-      </w:pPr>
-      <w:r>
-        <w:t>Le choix du langage Java</w:t>
-      </w:r>
-    </w:p>
-    <w:p>
-      <w:pPr>
-        <w:pStyle w:val="ListParagraph"/>
-        <w:numPr>
-          <w:ilvl w:val="0"/>
-          <w:numId w:val="14"/>
-        </w:numPr>
-      </w:pPr>
-      <w:r>
-        <w:t>Présentation de Java</w:t>
-      </w:r>
-    </w:p>
-    <w:p>
-      <w:pPr>
-        <w:pStyle w:val="ListParagraph"/>
-        <w:numPr>
-          <w:ilvl w:val="0"/>
-          <w:numId w:val="14"/>
-        </w:numPr>
-      </w:pPr>
-      <w:r>
-        <w:t>Présentation de NoSQL</w:t>
-      </w:r>
-    </w:p>
-    <w:p>
-      <w:pPr>
-        <w:pStyle w:val="ListParagraph"/>
-        <w:numPr>
-          <w:ilvl w:val="0"/>
-          <w:numId w:val="14"/>
-        </w:numPr>
-      </w:pPr>
-      <w:r>
-        <w:t>L’environnement de développement (Eclipse)</w:t>
-      </w:r>
-    </w:p>
-    <w:p>
-      <w:pPr>
-        <w:pStyle w:val="ListParagraph"/>
-        <w:ind w:left="1080"/>
-      </w:pPr>
-    </w:p>
-    <w:p>
-      <w:pPr>
-        <w:pStyle w:val="ListParagraph"/>
-        <w:numPr>
-          <w:ilvl w:val="0"/>
-          <w:numId w:val="9"/>
-        </w:numPr>
-        <w:rPr>
-          <w:b/>
-          <w:sz w:val="28"/>
-        </w:rPr>
-      </w:pPr>
-      <w:r>
-        <w:rPr>
-          <w:b/>
-          <w:sz w:val="28"/>
-        </w:rPr>
         <w:t>Autres</w:t>
       </w:r>
     </w:p>
     <w:p>
       <w:pPr>
-        <w:pStyle w:val="ListParagraph"/>
+        <w:pStyle w:val="Paragraphedeliste"/>
         <w:numPr>
           <w:ilvl w:val="0"/>
           <w:numId w:val="15"/>
         </w:numPr>
-      </w:pPr>
-      <w:r>
-        <w:t>Diagrammes UML (Visual paradigm, Bouml)</w:t>
-      </w:r>
-    </w:p>
-    <w:p>
-      <w:pPr>
-        <w:pStyle w:val="ListParagraph"/>
+        <w:rPr>
+          <w:color w:val="00B050"/>
+        </w:rPr>
+      </w:pPr>
+      <w:r>
+        <w:rPr>
+          <w:color w:val="00B050"/>
+        </w:rPr>
+        <w:t>Diagrammes UML (</w:t>
+      </w:r>
+      <w:proofErr w:type="spellStart"/>
+      <w:r>
+        <w:rPr>
+          <w:color w:val="00B050"/>
+        </w:rPr>
+        <w:t>Bouml</w:t>
+      </w:r>
+      <w:proofErr w:type="spellEnd"/>
+      <w:r>
+        <w:rPr>
+          <w:color w:val="00B050"/>
+        </w:rPr>
+        <w:t>)</w:t>
+      </w:r>
+    </w:p>
+    <w:p>
+      <w:pPr>
+        <w:pStyle w:val="Paragraphedeliste"/>
         <w:numPr>
           <w:ilvl w:val="0"/>
           <w:numId w:val="15"/>
         </w:numPr>
-      </w:pPr>
-      <w:r>
-        <w:t>Documentation du code (Doxygene)</w:t>
-      </w:r>
-    </w:p>
-    <w:p>
-      <w:pPr>
-        <w:pStyle w:val="TOC1"/>
+        <w:rPr>
+          <w:color w:val="00B050"/>
+        </w:rPr>
+      </w:pPr>
+      <w:r>
+        <w:rPr>
+          <w:color w:val="00B050"/>
+        </w:rPr>
+        <w:t>Documentation du code (</w:t>
+      </w:r>
+      <w:proofErr w:type="spellStart"/>
+      <w:r>
+        <w:rPr>
+          <w:color w:val="00B050"/>
+        </w:rPr>
+        <w:t>Doxygene</w:t>
+      </w:r>
+      <w:proofErr w:type="spellEnd"/>
+      <w:r>
+        <w:rPr>
+          <w:color w:val="00B050"/>
+        </w:rPr>
+        <w:t>)</w:t>
+      </w:r>
+    </w:p>
+    <w:p>
+      <w:pPr>
+        <w:pStyle w:val="TM1"/>
         <w:tabs>
           <w:tab w:val="left" w:pos="440"/>
           <w:tab w:val="right" w:leader="dot" w:pos="9062"/>
@@ -579,7 +738,7 @@
     </w:p>
     <w:p>
       <w:pPr>
-        <w:pStyle w:val="Title"/>
+        <w:pStyle w:val="Titre"/>
         <w:numPr>
           <w:ilvl w:val="0"/>
           <w:numId w:val="2"/>
@@ -591,36 +750,100 @@
     </w:p>
     <w:p>
       <w:pPr>
-        <w:pStyle w:val="ListParagraph"/>
+        <w:pStyle w:val="Paragraphedeliste"/>
         <w:numPr>
           <w:ilvl w:val="0"/>
           <w:numId w:val="18"/>
         </w:numPr>
+        <w:rPr>
+          <w:b/>
+          <w:color w:val="00B050"/>
+          <w:sz w:val="28"/>
+        </w:rPr>
+      </w:pPr>
+      <w:r>
+        <w:rPr>
+          <w:b/>
+          <w:color w:val="00B050"/>
+          <w:sz w:val="28"/>
+        </w:rPr>
+        <w:t>Problèmes listés dans le cahier des charges</w:t>
+      </w:r>
+    </w:p>
+    <w:p>
+      <w:pPr>
+        <w:pStyle w:val="Paragraphedeliste"/>
         <w:rPr>
           <w:b/>
           <w:sz w:val="28"/>
         </w:rPr>
       </w:pPr>
-      <w:r>
+    </w:p>
+    <w:p>
+      <w:pPr>
+        <w:pStyle w:val="Paragraphedeliste"/>
+        <w:numPr>
+          <w:ilvl w:val="0"/>
+          <w:numId w:val="18"/>
+        </w:numPr>
         <w:rPr>
           <w:b/>
           <w:sz w:val="28"/>
         </w:rPr>
-        <w:t>Problèmes listés dans le cahier des charges</w:t>
-      </w:r>
-    </w:p>
-    <w:p>
-      <w:pPr>
-        <w:pStyle w:val="ListParagraph"/>
+      </w:pPr>
+      <w:r>
         <w:rPr>
           <w:b/>
           <w:sz w:val="28"/>
         </w:rPr>
-      </w:pPr>
-    </w:p>
-    <w:p>
-      <w:pPr>
-        <w:pStyle w:val="ListParagraph"/>
+        <w:t>Aspect fonctionnel de la partie Android</w:t>
+      </w:r>
+    </w:p>
+    <w:p>
+      <w:pPr>
+        <w:pStyle w:val="Paragraphedeliste"/>
+        <w:numPr>
+          <w:ilvl w:val="0"/>
+          <w:numId w:val="20"/>
+        </w:numPr>
+      </w:pPr>
+      <w:r>
+        <w:t>Aspect fonctionnel de l’application Android</w:t>
+      </w:r>
+    </w:p>
+    <w:p>
+      <w:pPr>
+        <w:pStyle w:val="Paragraphedeliste"/>
+        <w:numPr>
+          <w:ilvl w:val="0"/>
+          <w:numId w:val="20"/>
+        </w:numPr>
+      </w:pPr>
+      <w:r>
+        <w:t>Programmation de l’application Android</w:t>
+      </w:r>
+    </w:p>
+    <w:p>
+      <w:pPr>
+        <w:pStyle w:val="Paragraphedeliste"/>
+        <w:numPr>
+          <w:ilvl w:val="0"/>
+          <w:numId w:val="20"/>
+        </w:numPr>
+      </w:pPr>
+      <w:r>
+        <w:t>Le dialogue avec le serveur</w:t>
+      </w:r>
+    </w:p>
+    <w:p>
+      <w:pPr>
+        <w:pStyle w:val="Paragraphedeliste"/>
+        <w:ind w:left="1080"/>
+      </w:pPr>
+    </w:p>
+    <w:p>
+      <w:pPr>
+        <w:pStyle w:val="Paragraphedeliste"/>
         <w:numPr>
           <w:ilvl w:val="0"/>
           <w:numId w:val="18"/>
@@ -635,39 +858,45 @@
           <w:b/>
           <w:sz w:val="28"/>
         </w:rPr>
-        <w:t>Aspect fonctionnel de la partie Android</w:t>
-      </w:r>
-    </w:p>
-    <w:p>
-      <w:pPr>
-        <w:pStyle w:val="ListParagraph"/>
-        <w:numPr>
-          <w:ilvl w:val="0"/>
-          <w:numId w:val="20"/>
-        </w:numPr>
-      </w:pPr>
-      <w:r>
-        <w:t>Aspect fonctionnel de l’application Android</w:t>
-      </w:r>
-    </w:p>
-    <w:p>
-      <w:pPr>
-        <w:pStyle w:val="ListParagraph"/>
-        <w:numPr>
-          <w:ilvl w:val="0"/>
-          <w:numId w:val="20"/>
-        </w:numPr>
-      </w:pPr>
-      <w:r>
-        <w:t>Programmation de l’application Android</w:t>
-      </w:r>
-    </w:p>
-    <w:p>
-      <w:pPr>
-        <w:pStyle w:val="ListParagraph"/>
-        <w:numPr>
-          <w:ilvl w:val="0"/>
-          <w:numId w:val="20"/>
+        <w:t>Aspect fonctionnel de la partie C++</w:t>
+      </w:r>
+    </w:p>
+    <w:p>
+      <w:pPr>
+        <w:pStyle w:val="Paragraphedeliste"/>
+        <w:numPr>
+          <w:ilvl w:val="0"/>
+          <w:numId w:val="21"/>
+        </w:numPr>
+      </w:pPr>
+      <w:r>
+        <w:t xml:space="preserve">Aspect fonctionnel de l’application </w:t>
+      </w:r>
+      <w:r>
+        <w:t>C++</w:t>
+      </w:r>
+    </w:p>
+    <w:p>
+      <w:pPr>
+        <w:pStyle w:val="Paragraphedeliste"/>
+        <w:numPr>
+          <w:ilvl w:val="0"/>
+          <w:numId w:val="21"/>
+        </w:numPr>
+      </w:pPr>
+      <w:r>
+        <w:t>Programmation de l’</w:t>
+      </w:r>
+      <w:r>
+        <w:t>application C++</w:t>
+      </w:r>
+    </w:p>
+    <w:p>
+      <w:pPr>
+        <w:pStyle w:val="Paragraphedeliste"/>
+        <w:numPr>
+          <w:ilvl w:val="0"/>
+          <w:numId w:val="21"/>
         </w:numPr>
       </w:pPr>
       <w:r>
@@ -676,13 +905,13 @@
     </w:p>
     <w:p>
       <w:pPr>
-        <w:pStyle w:val="ListParagraph"/>
+        <w:pStyle w:val="Paragraphedeliste"/>
         <w:ind w:left="1080"/>
       </w:pPr>
     </w:p>
     <w:p>
       <w:pPr>
-        <w:pStyle w:val="ListParagraph"/>
+        <w:pStyle w:val="Paragraphedeliste"/>
         <w:numPr>
           <w:ilvl w:val="0"/>
           <w:numId w:val="18"/>
@@ -697,45 +926,45 @@
           <w:b/>
           <w:sz w:val="28"/>
         </w:rPr>
-        <w:t>Aspect fonctionnel de la partie C++</w:t>
-      </w:r>
-    </w:p>
-    <w:p>
-      <w:pPr>
-        <w:pStyle w:val="ListParagraph"/>
-        <w:numPr>
-          <w:ilvl w:val="0"/>
-          <w:numId w:val="21"/>
+        <w:t>Aspect fonctionnel de la partie JavaScript</w:t>
+      </w:r>
+    </w:p>
+    <w:p>
+      <w:pPr>
+        <w:pStyle w:val="Paragraphedeliste"/>
+        <w:numPr>
+          <w:ilvl w:val="0"/>
+          <w:numId w:val="22"/>
         </w:numPr>
       </w:pPr>
       <w:r>
         <w:t xml:space="preserve">Aspect fonctionnel de l’application </w:t>
       </w:r>
       <w:r>
-        <w:t>C++</w:t>
-      </w:r>
-    </w:p>
-    <w:p>
-      <w:pPr>
-        <w:pStyle w:val="ListParagraph"/>
-        <w:numPr>
-          <w:ilvl w:val="0"/>
-          <w:numId w:val="21"/>
+        <w:t>JavaScript</w:t>
+      </w:r>
+    </w:p>
+    <w:p>
+      <w:pPr>
+        <w:pStyle w:val="Paragraphedeliste"/>
+        <w:numPr>
+          <w:ilvl w:val="0"/>
+          <w:numId w:val="22"/>
         </w:numPr>
       </w:pPr>
       <w:r>
         <w:t>Programmation de l’</w:t>
       </w:r>
       <w:r>
-        <w:t>application C++</w:t>
-      </w:r>
-    </w:p>
-    <w:p>
-      <w:pPr>
-        <w:pStyle w:val="ListParagraph"/>
-        <w:numPr>
-          <w:ilvl w:val="0"/>
-          <w:numId w:val="21"/>
+        <w:t>application JavaScript</w:t>
+      </w:r>
+    </w:p>
+    <w:p>
+      <w:pPr>
+        <w:pStyle w:val="Paragraphedeliste"/>
+        <w:numPr>
+          <w:ilvl w:val="0"/>
+          <w:numId w:val="22"/>
         </w:numPr>
       </w:pPr>
       <w:r>
@@ -744,13 +973,13 @@
     </w:p>
     <w:p>
       <w:pPr>
-        <w:pStyle w:val="ListParagraph"/>
+        <w:pStyle w:val="Paragraphedeliste"/>
         <w:ind w:left="1080"/>
       </w:pPr>
     </w:p>
     <w:p>
       <w:pPr>
-        <w:pStyle w:val="ListParagraph"/>
+        <w:pStyle w:val="Paragraphedeliste"/>
         <w:numPr>
           <w:ilvl w:val="0"/>
           <w:numId w:val="18"/>
@@ -765,60 +994,61 @@
           <w:b/>
           <w:sz w:val="28"/>
         </w:rPr>
-        <w:t>Aspect fonctionnel de la partie JavaScript</w:t>
-      </w:r>
-    </w:p>
-    <w:p>
-      <w:pPr>
-        <w:pStyle w:val="ListParagraph"/>
-        <w:numPr>
-          <w:ilvl w:val="0"/>
-          <w:numId w:val="22"/>
-        </w:numPr>
-      </w:pPr>
-      <w:r>
-        <w:t xml:space="preserve">Aspect fonctionnel de l’application </w:t>
-      </w:r>
-      <w:r>
-        <w:t>JavaScript</w:t>
-      </w:r>
-    </w:p>
-    <w:p>
-      <w:pPr>
-        <w:pStyle w:val="ListParagraph"/>
-        <w:numPr>
-          <w:ilvl w:val="0"/>
-          <w:numId w:val="22"/>
-        </w:numPr>
-      </w:pPr>
-      <w:r>
-        <w:t>Programmation de l’</w:t>
-      </w:r>
-      <w:r>
-        <w:t>application JavaScript</w:t>
-      </w:r>
-    </w:p>
-    <w:p>
-      <w:pPr>
-        <w:pStyle w:val="ListParagraph"/>
-        <w:numPr>
-          <w:ilvl w:val="0"/>
-          <w:numId w:val="22"/>
-        </w:numPr>
-      </w:pPr>
-      <w:r>
-        <w:t>Le dialogue avec le serveur</w:t>
-      </w:r>
-    </w:p>
-    <w:p>
-      <w:pPr>
-        <w:pStyle w:val="ListParagraph"/>
-        <w:ind w:left="1080"/>
-      </w:pPr>
-    </w:p>
-    <w:p>
-      <w:pPr>
-        <w:pStyle w:val="ListParagraph"/>
+        <w:t>Aspect fonctionnel de la partie serveur</w:t>
+      </w:r>
+    </w:p>
+    <w:p>
+      <w:pPr>
+        <w:pStyle w:val="Paragraphedeliste"/>
+        <w:numPr>
+          <w:ilvl w:val="0"/>
+          <w:numId w:val="24"/>
+        </w:numPr>
+      </w:pPr>
+      <w:r>
+        <w:t>Communication avec les clients</w:t>
+      </w:r>
+    </w:p>
+    <w:p>
+      <w:pPr>
+        <w:pStyle w:val="Paragraphedeliste"/>
+        <w:numPr>
+          <w:ilvl w:val="0"/>
+          <w:numId w:val="24"/>
+        </w:numPr>
+      </w:pPr>
+      <w:r>
+        <w:t>La gestion des jeux</w:t>
+      </w:r>
+    </w:p>
+    <w:p>
+      <w:pPr>
+        <w:pStyle w:val="Paragraphedeliste"/>
+        <w:numPr>
+          <w:ilvl w:val="0"/>
+          <w:numId w:val="24"/>
+        </w:numPr>
+      </w:pPr>
+      <w:r>
+        <w:t>La base de données</w:t>
+      </w:r>
+    </w:p>
+    <w:p>
+      <w:pPr>
+        <w:pStyle w:val="Paragraphedeliste"/>
+        <w:numPr>
+          <w:ilvl w:val="0"/>
+          <w:numId w:val="24"/>
+        </w:numPr>
+      </w:pPr>
+      <w:r>
+        <w:t>Diagrammes de l’application</w:t>
+      </w:r>
+    </w:p>
+    <w:p/>
+    <w:p>
+      <w:pPr>
+        <w:pStyle w:val="Paragraphedeliste"/>
         <w:numPr>
           <w:ilvl w:val="0"/>
           <w:numId w:val="18"/>
@@ -833,126 +1063,58 @@
           <w:b/>
           <w:sz w:val="28"/>
         </w:rPr>
-        <w:t>Aspect fonctionnel de la partie serveur</w:t>
-      </w:r>
-    </w:p>
-    <w:p>
-      <w:pPr>
-        <w:pStyle w:val="ListParagraph"/>
-        <w:numPr>
-          <w:ilvl w:val="0"/>
-          <w:numId w:val="24"/>
-        </w:numPr>
-      </w:pPr>
-      <w:r>
-        <w:t>Communication avec les clients</w:t>
-      </w:r>
-    </w:p>
-    <w:p>
-      <w:pPr>
-        <w:pStyle w:val="ListParagraph"/>
-        <w:numPr>
-          <w:ilvl w:val="0"/>
-          <w:numId w:val="24"/>
-        </w:numPr>
-      </w:pPr>
-      <w:r>
-        <w:t>La gestion des jeux</w:t>
-      </w:r>
-    </w:p>
-    <w:p>
-      <w:pPr>
-        <w:pStyle w:val="ListParagraph"/>
-        <w:numPr>
-          <w:ilvl w:val="0"/>
-          <w:numId w:val="24"/>
-        </w:numPr>
-      </w:pPr>
-      <w:r>
-        <w:t>La base de données</w:t>
-      </w:r>
-    </w:p>
-    <w:p>
-      <w:pPr>
-        <w:pStyle w:val="ListParagraph"/>
-        <w:numPr>
-          <w:ilvl w:val="0"/>
-          <w:numId w:val="24"/>
-        </w:numPr>
-      </w:pPr>
-      <w:r>
-        <w:t>Diagrammes de l’application</w:t>
+        <w:t>Fonctionnement global du projet</w:t>
+      </w:r>
+    </w:p>
+    <w:p>
+      <w:pPr>
+        <w:pStyle w:val="Paragraphedeliste"/>
+        <w:ind w:left="1080"/>
+      </w:pPr>
+    </w:p>
+    <w:p>
+      <w:pPr>
+        <w:pStyle w:val="Paragraphedeliste"/>
+        <w:ind w:left="1080"/>
+      </w:pPr>
+    </w:p>
+    <w:p>
+      <w:pPr>
+        <w:pStyle w:val="Paragraphedeliste"/>
+        <w:ind w:left="1080"/>
+      </w:pPr>
+    </w:p>
+    <w:p>
+      <w:pPr>
+        <w:pStyle w:val="Titre"/>
+        <w:numPr>
+          <w:ilvl w:val="0"/>
+          <w:numId w:val="2"/>
+        </w:numPr>
+      </w:pPr>
+      <w:r>
+        <w:lastRenderedPageBreak/>
+        <w:t>Structure organisationnelle</w:t>
+      </w:r>
+    </w:p>
+    <w:p>
+      <w:r>
+        <w:t xml:space="preserve">-plannings + </w:t>
+      </w:r>
+      <w:r>
+        <w:t>Organisation du travail</w:t>
+      </w:r>
+      <w:r>
+        <w:t xml:space="preserve"> +</w:t>
+      </w:r>
+      <w:r>
+        <w:t xml:space="preserve"> Fonctionnement du groupe de travail</w:t>
       </w:r>
     </w:p>
     <w:p/>
     <w:p>
       <w:pPr>
-        <w:pStyle w:val="ListParagraph"/>
-        <w:numPr>
-          <w:ilvl w:val="0"/>
-          <w:numId w:val="18"/>
-        </w:numPr>
-        <w:rPr>
-          <w:b/>
-          <w:sz w:val="28"/>
-        </w:rPr>
-      </w:pPr>
-      <w:r>
-        <w:rPr>
-          <w:b/>
-          <w:sz w:val="28"/>
-        </w:rPr>
-        <w:t>Fonctionnement global du projet</w:t>
-      </w:r>
-    </w:p>
-    <w:p>
-      <w:pPr>
-        <w:pStyle w:val="ListParagraph"/>
-        <w:ind w:left="1080"/>
-      </w:pPr>
-    </w:p>
-    <w:p>
-      <w:pPr>
-        <w:pStyle w:val="ListParagraph"/>
-        <w:ind w:left="1080"/>
-      </w:pPr>
-    </w:p>
-    <w:p>
-      <w:pPr>
-        <w:pStyle w:val="ListParagraph"/>
-        <w:ind w:left="1080"/>
-      </w:pPr>
-    </w:p>
-    <w:p>
-      <w:pPr>
-        <w:pStyle w:val="Title"/>
-        <w:numPr>
-          <w:ilvl w:val="0"/>
-          <w:numId w:val="2"/>
-        </w:numPr>
-      </w:pPr>
-      <w:r>
-        <w:t>Structure organisationnelle</w:t>
-      </w:r>
-    </w:p>
-    <w:p>
-      <w:r>
-        <w:t xml:space="preserve">-plannings + </w:t>
-      </w:r>
-      <w:r>
-        <w:t>Organisation du travail</w:t>
-      </w:r>
-      <w:r>
-        <w:t xml:space="preserve"> +</w:t>
-      </w:r>
-      <w:r>
-        <w:t xml:space="preserve"> Fonctionnement du groupe de travail</w:t>
-      </w:r>
-    </w:p>
-    <w:p/>
-    <w:p>
-      <w:pPr>
-        <w:pStyle w:val="Title"/>
+        <w:pStyle w:val="Titre"/>
         <w:numPr>
           <w:ilvl w:val="0"/>
           <w:numId w:val="2"/>
@@ -1131,8 +1293,6 @@
         </w:rPr>
         <w:t>+ Prototypes prêts</w:t>
       </w:r>
-      <w:bookmarkStart w:id="0" w:name="_GoBack"/>
-      <w:bookmarkEnd w:id="0"/>
     </w:p>
     <w:p>
       <w:pPr>
@@ -1181,7 +1341,7 @@
 </file>
 
 <file path=word/numbering.xml><?xml version="1.0" encoding="utf-8"?>
-<w:numbering xmlns:ve="http://schemas.openxmlformats.org/markup-compatibility/2006" xmlns:o="urn:schemas-microsoft-com:office:office" xmlns:r="http://schemas.openxmlformats.org/officeDocument/2006/relationships" xmlns:m="http://schemas.openxmlformats.org/officeDocument/2006/math" xmlns:v="urn:schemas-microsoft-com:vml" xmlns:wp="http://schemas.openxmlformats.org/drawingml/2006/wordprocessingDrawing" xmlns:w10="urn:schemas-microsoft-com:office:word" xmlns:w="http://schemas.openxmlformats.org/wordprocessingml/2006/main" xmlns:wne="http://schemas.microsoft.com/office/word/2006/wordml">
+<w:numbering xmlns:wpc="http://schemas.microsoft.com/office/word/2010/wordprocessingCanvas" xmlns:mc="http://schemas.openxmlformats.org/markup-compatibility/2006" xmlns:o="urn:schemas-microsoft-com:office:office" xmlns:r="http://schemas.openxmlformats.org/officeDocument/2006/relationships" xmlns:m="http://schemas.openxmlformats.org/officeDocument/2006/math" xmlns:v="urn:schemas-microsoft-com:vml" xmlns:wp14="http://schemas.microsoft.com/office/word/2010/wordprocessingDrawing" xmlns:wp="http://schemas.openxmlformats.org/drawingml/2006/wordprocessingDrawing" xmlns:w10="urn:schemas-microsoft-com:office:word" xmlns:w="http://schemas.openxmlformats.org/wordprocessingml/2006/main" xmlns:w14="http://schemas.microsoft.com/office/word/2010/wordml" xmlns:wpg="http://schemas.microsoft.com/office/word/2010/wordprocessingGroup" xmlns:wpi="http://schemas.microsoft.com/office/word/2010/wordprocessingInk" xmlns:wne="http://schemas.microsoft.com/office/word/2006/wordml" xmlns:wps="http://schemas.microsoft.com/office/word/2010/wordprocessingShape" mc:Ignorable="w14 wp14">
   <w:abstractNum w:abstractNumId="0">
     <w:nsid w:val="09234298"/>
     <w:multiLevelType w:val="hybridMultilevel"/>
@@ -3970,13 +4130,11 @@
 </file>
 
 <file path=word/styles.xml><?xml version="1.0" encoding="utf-8"?>
-<w:styles xmlns:r="http://schemas.openxmlformats.org/officeDocument/2006/relationships" xmlns:w="http://schemas.openxmlformats.org/wordprocessingml/2006/main">
+<w:styles xmlns:mc="http://schemas.openxmlformats.org/markup-compatibility/2006" xmlns:r="http://schemas.openxmlformats.org/officeDocument/2006/relationships" xmlns:w="http://schemas.openxmlformats.org/wordprocessingml/2006/main" xmlns:w14="http://schemas.microsoft.com/office/word/2010/wordml" mc:Ignorable="w14">
   <w:docDefaults>
     <w:rPrDefault>
       <w:rPr>
         <w:rFonts w:ascii="Calibri" w:eastAsia="Calibri" w:hAnsi="Calibri" w:cs="Times New Roman"/>
-        <w:sz w:val="22"/>
-        <w:szCs w:val="22"/>
         <w:lang w:val="fr-FR" w:eastAsia="fr-FR" w:bidi="ar-SA"/>
       </w:rPr>
     </w:rPrDefault>
@@ -4129,20 +4287,22 @@
       <w:spacing w:after="200" w:line="276" w:lineRule="auto"/>
     </w:pPr>
     <w:rPr>
+      <w:sz w:val="22"/>
+      <w:szCs w:val="22"/>
       <w:lang w:eastAsia="en-US"/>
     </w:rPr>
   </w:style>
-  <w:style w:type="character" w:default="1" w:styleId="DefaultParagraphFont">
+  <w:style w:type="character" w:default="1" w:styleId="Policepardfaut">
     <w:name w:val="Default Paragraph Font"/>
-    <w:uiPriority w:val="99"/>
+    <w:uiPriority w:val="1"/>
     <w:semiHidden/>
+    <w:unhideWhenUsed/>
   </w:style>
-  <w:style w:type="table" w:default="1" w:styleId="TableNormal">
+  <w:style w:type="table" w:default="1" w:styleId="TableauNormal">
     <w:name w:val="Normal Table"/>
     <w:uiPriority w:val="99"/>
     <w:semiHidden/>
     <w:unhideWhenUsed/>
-    <w:qFormat/>
     <w:tblPr>
       <w:tblInd w:w="0" w:type="dxa"/>
       <w:tblCellMar>
@@ -4153,15 +4313,14 @@
       </w:tblCellMar>
     </w:tblPr>
   </w:style>
-  <w:style w:type="numbering" w:default="1" w:styleId="NoList">
+  <w:style w:type="numbering" w:default="1" w:styleId="Aucuneliste">
     <w:name w:val="No List"/>
     <w:uiPriority w:val="99"/>
     <w:semiHidden/>
     <w:unhideWhenUsed/>
   </w:style>
-  <w:style w:type="character" w:styleId="Hyperlink">
+  <w:style w:type="character" w:styleId="Lienhypertexte">
     <w:name w:val="Hyperlink"/>
-    <w:basedOn w:val="DefaultParagraphFont"/>
     <w:uiPriority w:val="99"/>
     <w:rsid w:val="00590AC5"/>
     <w:rPr>
@@ -4170,7 +4329,7 @@
       <w:u w:val="single"/>
     </w:rPr>
   </w:style>
-  <w:style w:type="paragraph" w:styleId="TOC2">
+  <w:style w:type="paragraph" w:styleId="TM2">
     <w:name w:val="toc 2"/>
     <w:basedOn w:val="Normal"/>
     <w:next w:val="Normal"/>
@@ -4187,7 +4346,7 @@
       <w:bCs/>
     </w:rPr>
   </w:style>
-  <w:style w:type="paragraph" w:styleId="TOC3">
+  <w:style w:type="paragraph" w:styleId="TM3">
     <w:name w:val="toc 3"/>
     <w:basedOn w:val="Normal"/>
     <w:next w:val="Normal"/>
@@ -4204,7 +4363,7 @@
       <w:szCs w:val="20"/>
     </w:rPr>
   </w:style>
-  <w:style w:type="paragraph" w:styleId="TOC1">
+  <w:style w:type="paragraph" w:styleId="TM1">
     <w:name w:val="toc 1"/>
     <w:basedOn w:val="Normal"/>
     <w:next w:val="Normal"/>
@@ -4224,11 +4383,11 @@
       <w:szCs w:val="24"/>
     </w:rPr>
   </w:style>
-  <w:style w:type="paragraph" w:styleId="Title">
+  <w:style w:type="paragraph" w:styleId="Titre">
     <w:name w:val="Title"/>
     <w:basedOn w:val="Normal"/>
     <w:next w:val="Normal"/>
-    <w:link w:val="TitleChar"/>
+    <w:link w:val="TitreCar"/>
     <w:uiPriority w:val="99"/>
     <w:qFormat/>
     <w:rsid w:val="00E4609F"/>
@@ -4248,10 +4407,9 @@
       <w:szCs w:val="52"/>
     </w:rPr>
   </w:style>
-  <w:style w:type="character" w:customStyle="1" w:styleId="TitleChar">
-    <w:name w:val="Title Char"/>
-    <w:basedOn w:val="DefaultParagraphFont"/>
-    <w:link w:val="Title"/>
+  <w:style w:type="character" w:customStyle="1" w:styleId="TitreCar">
+    <w:name w:val="Titre Car"/>
+    <w:link w:val="Titre"/>
     <w:uiPriority w:val="99"/>
     <w:locked/>
     <w:rsid w:val="00E4609F"/>
@@ -4264,7 +4422,7 @@
       <w:szCs w:val="52"/>
     </w:rPr>
   </w:style>
-  <w:style w:type="paragraph" w:styleId="ListParagraph">
+  <w:style w:type="paragraph" w:styleId="Paragraphedeliste">
     <w:name w:val="List Paragraph"/>
     <w:basedOn w:val="Normal"/>
     <w:uiPriority w:val="99"/>
@@ -4274,6 +4432,196 @@
       <w:ind w:left="720"/>
       <w:contextualSpacing/>
     </w:pPr>
+  </w:style>
+</w:styles>
+</file>
+
+<file path=word/stylesWithEffects.xml><?xml version="1.0" encoding="utf-8"?>
+<w:styles xmlns:wpc="http://schemas.microsoft.com/office/word/2010/wordprocessingCanvas" xmlns:mc="http://schemas.openxmlformats.org/markup-compatibility/2006" xmlns:o="urn:schemas-microsoft-com:office:office" xmlns:r="http://schemas.openxmlformats.org/officeDocument/2006/relationships" xmlns:m="http://schemas.openxmlformats.org/officeDocument/2006/math" xmlns:v="urn:schemas-microsoft-com:vml" xmlns:wp14="http://schemas.microsoft.com/office/word/2010/wordprocessingDrawing" xmlns:wp="http://schemas.openxmlformats.org/drawingml/2006/wordprocessingDrawing" xmlns:w10="urn:schemas-microsoft-com:office:word" xmlns:w="http://schemas.openxmlformats.org/wordprocessingml/2006/main" xmlns:w14="http://schemas.microsoft.com/office/word/2010/wordml" xmlns:wpg="http://schemas.microsoft.com/office/word/2010/wordprocessingGroup" xmlns:wpi="http://schemas.microsoft.com/office/word/2010/wordprocessingInk" xmlns:wne="http://schemas.microsoft.com/office/word/2006/wordml" xmlns:wps="http://schemas.microsoft.com/office/word/2010/wordprocessingShape" mc:Ignorable="w14 wp14">
+  <w:docDefaults>
+    <w:rPrDefault>
+      <w:rPr>
+        <w:rFonts w:asciiTheme="minorHAnsi" w:eastAsiaTheme="minorEastAsia" w:hAnsiTheme="minorHAnsi" w:cstheme="minorBidi"/>
+        <w:sz w:val="22"/>
+        <w:szCs w:val="22"/>
+        <w:lang w:val="fr-FR" w:eastAsia="fr-FR" w:bidi="ar-SA"/>
+      </w:rPr>
+    </w:rPrDefault>
+    <w:pPrDefault>
+      <w:pPr>
+        <w:spacing w:after="200" w:line="276" w:lineRule="auto"/>
+      </w:pPr>
+    </w:pPrDefault>
+  </w:docDefaults>
+  <w:latentStyles w:defLockedState="0" w:defUIPriority="99" w:defSemiHidden="1" w:defUnhideWhenUsed="1" w:defQFormat="0" w:count="267">
+    <w:lsdException w:name="Normal" w:semiHidden="0" w:uiPriority="0" w:unhideWhenUsed="0" w:qFormat="1"/>
+    <w:lsdException w:name="heading 1" w:semiHidden="0" w:uiPriority="9" w:unhideWhenUsed="0" w:qFormat="1"/>
+    <w:lsdException w:name="heading 2" w:uiPriority="9" w:qFormat="1"/>
+    <w:lsdException w:name="heading 3" w:uiPriority="9" w:qFormat="1"/>
+    <w:lsdException w:name="heading 4" w:uiPriority="9" w:qFormat="1"/>
+    <w:lsdException w:name="heading 5" w:uiPriority="9" w:qFormat="1"/>
+    <w:lsdException w:name="heading 6" w:uiPriority="9" w:qFormat="1"/>
+    <w:lsdException w:name="heading 7" w:uiPriority="9" w:qFormat="1"/>
+    <w:lsdException w:name="heading 8" w:uiPriority="9" w:qFormat="1"/>
+    <w:lsdException w:name="heading 9" w:uiPriority="9" w:qFormat="1"/>
+    <w:lsdException w:name="toc 1" w:uiPriority="39"/>
+    <w:lsdException w:name="toc 2" w:uiPriority="39"/>
+    <w:lsdException w:name="toc 3" w:uiPriority="39"/>
+    <w:lsdException w:name="toc 4" w:uiPriority="39"/>
+    <w:lsdException w:name="toc 5" w:uiPriority="39"/>
+    <w:lsdException w:name="toc 6" w:uiPriority="39"/>
+    <w:lsdException w:name="toc 7" w:uiPriority="39"/>
+    <w:lsdException w:name="toc 8" w:uiPriority="39"/>
+    <w:lsdException w:name="toc 9" w:uiPriority="39"/>
+    <w:lsdException w:name="caption" w:uiPriority="35" w:qFormat="1"/>
+    <w:lsdException w:name="Title" w:semiHidden="0" w:uiPriority="10" w:unhideWhenUsed="0" w:qFormat="1"/>
+    <w:lsdException w:name="Default Paragraph Font" w:uiPriority="1"/>
+    <w:lsdException w:name="Subtitle" w:semiHidden="0" w:uiPriority="11" w:unhideWhenUsed="0" w:qFormat="1"/>
+    <w:lsdException w:name="Strong" w:semiHidden="0" w:uiPriority="22" w:unhideWhenUsed="0" w:qFormat="1"/>
+    <w:lsdException w:name="Emphasis" w:semiHidden="0" w:uiPriority="20" w:unhideWhenUsed="0" w:qFormat="1"/>
+    <w:lsdException w:name="Table Grid" w:semiHidden="0" w:uiPriority="59" w:unhideWhenUsed="0"/>
+    <w:lsdException w:name="Placeholder Text" w:unhideWhenUsed="0"/>
+    <w:lsdException w:name="No Spacing" w:semiHidden="0" w:uiPriority="1" w:unhideWhenUsed="0" w:qFormat="1"/>
+    <w:lsdException w:name="Light Shading" w:semiHidden="0" w:uiPriority="60" w:unhideWhenUsed="0"/>
+    <w:lsdException w:name="Light List" w:semiHidden="0" w:uiPriority="61" w:unhideWhenUsed="0"/>
+    <w:lsdException w:name="Light Grid" w:semiHidden="0" w:uiPriority="62" w:unhideWhenUsed="0"/>
+    <w:lsdException w:name="Medium Shading 1" w:semiHidden="0" w:uiPriority="63" w:unhideWhenUsed="0"/>
+    <w:lsdException w:name="Medium Shading 2" w:semiHidden="0" w:uiPriority="64" w:unhideWhenUsed="0"/>
+    <w:lsdException w:name="Medium List 1" w:semiHidden="0" w:uiPriority="65" w:unhideWhenUsed="0"/>
+    <w:lsdException w:name="Medium List 2" w:semiHidden="0" w:uiPriority="66" w:unhideWhenUsed="0"/>
+    <w:lsdException w:name="Medium Grid 1" w:semiHidden="0" w:uiPriority="67" w:unhideWhenUsed="0"/>
+    <w:lsdException w:name="Medium Grid 2" w:semiHidden="0" w:uiPriority="68" w:unhideWhenUsed="0"/>
+    <w:lsdException w:name="Medium Grid 3" w:semiHidden="0" w:uiPriority="69" w:unhideWhenUsed="0"/>
+    <w:lsdException w:name="Dark List" w:semiHidden="0" w:uiPriority="70" w:unhideWhenUsed="0"/>
+    <w:lsdException w:name="Colorful Shading" w:semiHidden="0" w:uiPriority="71" w:unhideWhenUsed="0"/>
+    <w:lsdException w:name="Colorful List" w:semiHidden="0" w:uiPriority="72" w:unhideWhenUsed="0"/>
+    <w:lsdException w:name="Colorful Grid" w:semiHidden="0" w:uiPriority="73" w:unhideWhenUsed="0"/>
+    <w:lsdException w:name="Light Shading Accent 1" w:semiHidden="0" w:uiPriority="60" w:unhideWhenUsed="0"/>
+    <w:lsdException w:name="Light List Accent 1" w:semiHidden="0" w:uiPriority="61" w:unhideWhenUsed="0"/>
+    <w:lsdException w:name="Light Grid Accent 1" w:semiHidden="0" w:uiPriority="62" w:unhideWhenUsed="0"/>
+    <w:lsdException w:name="Medium Shading 1 Accent 1" w:semiHidden="0" w:uiPriority="63" w:unhideWhenUsed="0"/>
+    <w:lsdException w:name="Medium Shading 2 Accent 1" w:semiHidden="0" w:uiPriority="64" w:unhideWhenUsed="0"/>
+    <w:lsdException w:name="Medium List 1 Accent 1" w:semiHidden="0" w:uiPriority="65" w:unhideWhenUsed="0"/>
+    <w:lsdException w:name="Revision" w:unhideWhenUsed="0"/>
+    <w:lsdException w:name="List Paragraph" w:semiHidden="0" w:uiPriority="34" w:unhideWhenUsed="0" w:qFormat="1"/>
+    <w:lsdException w:name="Quote" w:semiHidden="0" w:uiPriority="29" w:unhideWhenUsed="0" w:qFormat="1"/>
+    <w:lsdException w:name="Intense Quote" w:semiHidden="0" w:uiPriority="30" w:unhideWhenUsed="0" w:qFormat="1"/>
+    <w:lsdException w:name="Medium List 2 Accent 1" w:semiHidden="0" w:uiPriority="66" w:unhideWhenUsed="0"/>
+    <w:lsdException w:name="Medium Grid 1 Accent 1" w:semiHidden="0" w:uiPriority="67" w:unhideWhenUsed="0"/>
+    <w:lsdException w:name="Medium Grid 2 Accent 1" w:semiHidden="0" w:uiPriority="68" w:unhideWhenUsed="0"/>
+    <w:lsdException w:name="Medium Grid 3 Accent 1" w:semiHidden="0" w:uiPriority="69" w:unhideWhenUsed="0"/>
+    <w:lsdException w:name="Dark List Accent 1" w:semiHidden="0" w:uiPriority="70" w:unhideWhenUsed="0"/>
+    <w:lsdException w:name="Colorful Shading Accent 1" w:semiHidden="0" w:uiPriority="71" w:unhideWhenUsed="0"/>
+    <w:lsdException w:name="Colorful List Accent 1" w:semiHidden="0" w:uiPriority="72" w:unhideWhenUsed="0"/>
+    <w:lsdException w:name="Colorful Grid Accent 1" w:semiHidden="0" w:uiPriority="73" w:unhideWhenUsed="0"/>
+    <w:lsdException w:name="Light Shading Accent 2" w:semiHidden="0" w:uiPriority="60" w:unhideWhenUsed="0"/>
+    <w:lsdException w:name="Light List Accent 2" w:semiHidden="0" w:uiPriority="61" w:unhideWhenUsed="0"/>
+    <w:lsdException w:name="Light Grid Accent 2" w:semiHidden="0" w:uiPriority="62" w:unhideWhenUsed="0"/>
+    <w:lsdException w:name="Medium Shading 1 Accent 2" w:semiHidden="0" w:uiPriority="63" w:unhideWhenUsed="0"/>
+    <w:lsdException w:name="Medium Shading 2 Accent 2" w:semiHidden="0" w:uiPriority="64" w:unhideWhenUsed="0"/>
+    <w:lsdException w:name="Medium List 1 Accent 2" w:semiHidden="0" w:uiPriority="65" w:unhideWhenUsed="0"/>
+    <w:lsdException w:name="Medium List 2 Accent 2" w:semiHidden="0" w:uiPriority="66" w:unhideWhenUsed="0"/>
+    <w:lsdException w:name="Medium Grid 1 Accent 2" w:semiHidden="0" w:uiPriority="67" w:unhideWhenUsed="0"/>
+    <w:lsdException w:name="Medium Grid 2 Accent 2" w:semiHidden="0" w:uiPriority="68" w:unhideWhenUsed="0"/>
+    <w:lsdException w:name="Medium Grid 3 Accent 2" w:semiHidden="0" w:uiPriority="69" w:unhideWhenUsed="0"/>
+    <w:lsdException w:name="Dark List Accent 2" w:semiHidden="0" w:uiPriority="70" w:unhideWhenUsed="0"/>
+    <w:lsdException w:name="Colorful Shading Accent 2" w:semiHidden="0" w:uiPriority="71" w:unhideWhenUsed="0"/>
+    <w:lsdException w:name="Colorful List Accent 2" w:semiHidden="0" w:uiPriority="72" w:unhideWhenUsed="0"/>
+    <w:lsdException w:name="Colorful Grid Accent 2" w:semiHidden="0" w:uiPriority="73" w:unhideWhenUsed="0"/>
+    <w:lsdException w:name="Light Shading Accent 3" w:semiHidden="0" w:uiPriority="60" w:unhideWhenUsed="0"/>
+    <w:lsdException w:name="Light List Accent 3" w:semiHidden="0" w:uiPriority="61" w:unhideWhenUsed="0"/>
+    <w:lsdException w:name="Light Grid Accent 3" w:semiHidden="0" w:uiPriority="62" w:unhideWhenUsed="0"/>
+    <w:lsdException w:name="Medium Shading 1 Accent 3" w:semiHidden="0" w:uiPriority="63" w:unhideWhenUsed="0"/>
+    <w:lsdException w:name="Medium Shading 2 Accent 3" w:semiHidden="0" w:uiPriority="64" w:unhideWhenUsed="0"/>
+    <w:lsdException w:name="Medium List 1 Accent 3" w:semiHidden="0" w:uiPriority="65" w:unhideWhenUsed="0"/>
+    <w:lsdException w:name="Medium List 2 Accent 3" w:semiHidden="0" w:uiPriority="66" w:unhideWhenUsed="0"/>
+    <w:lsdException w:name="Medium Grid 1 Accent 3" w:semiHidden="0" w:uiPriority="67" w:unhideWhenUsed="0"/>
+    <w:lsdException w:name="Medium Grid 2 Accent 3" w:semiHidden="0" w:uiPriority="68" w:unhideWhenUsed="0"/>
+    <w:lsdException w:name="Medium Grid 3 Accent 3" w:semiHidden="0" w:uiPriority="69" w:unhideWhenUsed="0"/>
+    <w:lsdException w:name="Dark List Accent 3" w:semiHidden="0" w:uiPriority="70" w:unhideWhenUsed="0"/>
+    <w:lsdException w:name="Colorful Shading Accent 3" w:semiHidden="0" w:uiPriority="71" w:unhideWhenUsed="0"/>
+    <w:lsdException w:name="Colorful List Accent 3" w:semiHidden="0" w:uiPriority="72" w:unhideWhenUsed="0"/>
+    <w:lsdException w:name="Colorful Grid Accent 3" w:semiHidden="0" w:uiPriority="73" w:unhideWhenUsed="0"/>
+    <w:lsdException w:name="Light Shading Accent 4" w:semiHidden="0" w:uiPriority="60" w:unhideWhenUsed="0"/>
+    <w:lsdException w:name="Light List Accent 4" w:semiHidden="0" w:uiPriority="61" w:unhideWhenUsed="0"/>
+    <w:lsdException w:name="Light Grid Accent 4" w:semiHidden="0" w:uiPriority="62" w:unhideWhenUsed="0"/>
+    <w:lsdException w:name="Medium Shading 1 Accent 4" w:semiHidden="0" w:uiPriority="63" w:unhideWhenUsed="0"/>
+    <w:lsdException w:name="Medium Shading 2 Accent 4" w:semiHidden="0" w:uiPriority="64" w:unhideWhenUsed="0"/>
+    <w:lsdException w:name="Medium List 1 Accent 4" w:semiHidden="0" w:uiPriority="65" w:unhideWhenUsed="0"/>
+    <w:lsdException w:name="Medium List 2 Accent 4" w:semiHidden="0" w:uiPriority="66" w:unhideWhenUsed="0"/>
+    <w:lsdException w:name="Medium Grid 1 Accent 4" w:semiHidden="0" w:uiPriority="67" w:unhideWhenUsed="0"/>
+    <w:lsdException w:name="Medium Grid 2 Accent 4" w:semiHidden="0" w:uiPriority="68" w:unhideWhenUsed="0"/>
+    <w:lsdException w:name="Medium Grid 3 Accent 4" w:semiHidden="0" w:uiPriority="69" w:unhideWhenUsed="0"/>
+    <w:lsdException w:name="Dark List Accent 4" w:semiHidden="0" w:uiPriority="70" w:unhideWhenUsed="0"/>
+    <w:lsdException w:name="Colorful Shading Accent 4" w:semiHidden="0" w:uiPriority="71" w:unhideWhenUsed="0"/>
+    <w:lsdException w:name="Colorful List Accent 4" w:semiHidden="0" w:uiPriority="72" w:unhideWhenUsed="0"/>
+    <w:lsdException w:name="Colorful Grid Accent 4" w:semiHidden="0" w:uiPriority="73" w:unhideWhenUsed="0"/>
+    <w:lsdException w:name="Light Shading Accent 5" w:semiHidden="0" w:uiPriority="60" w:unhideWhenUsed="0"/>
+    <w:lsdException w:name="Light List Accent 5" w:semiHidden="0" w:uiPriority="61" w:unhideWhenUsed="0"/>
+    <w:lsdException w:name="Light Grid Accent 5" w:semiHidden="0" w:uiPriority="62" w:unhideWhenUsed="0"/>
+    <w:lsdException w:name="Medium Shading 1 Accent 5" w:semiHidden="0" w:uiPriority="63" w:unhideWhenUsed="0"/>
+    <w:lsdException w:name="Medium Shading 2 Accent 5" w:semiHidden="0" w:uiPriority="64" w:unhideWhenUsed="0"/>
+    <w:lsdException w:name="Medium List 1 Accent 5" w:semiHidden="0" w:uiPriority="65" w:unhideWhenUsed="0"/>
+    <w:lsdException w:name="Medium List 2 Accent 5" w:semiHidden="0" w:uiPriority="66" w:unhideWhenUsed="0"/>
+    <w:lsdException w:name="Medium Grid 1 Accent 5" w:semiHidden="0" w:uiPriority="67" w:unhideWhenUsed="0"/>
+    <w:lsdException w:name="Medium Grid 2 Accent 5" w:semiHidden="0" w:uiPriority="68" w:unhideWhenUsed="0"/>
+    <w:lsdException w:name="Medium Grid 3 Accent 5" w:semiHidden="0" w:uiPriority="69" w:unhideWhenUsed="0"/>
+    <w:lsdException w:name="Dark List Accent 5" w:semiHidden="0" w:uiPriority="70" w:unhideWhenUsed="0"/>
+    <w:lsdException w:name="Colorful Shading Accent 5" w:semiHidden="0" w:uiPriority="71" w:unhideWhenUsed="0"/>
+    <w:lsdException w:name="Colorful List Accent 5" w:semiHidden="0" w:uiPriority="72" w:unhideWhenUsed="0"/>
+    <w:lsdException w:name="Colorful Grid Accent 5" w:semiHidden="0" w:uiPriority="73" w:unhideWhenUsed="0"/>
+    <w:lsdException w:name="Light Shading Accent 6" w:semiHidden="0" w:uiPriority="60" w:unhideWhenUsed="0"/>
+    <w:lsdException w:name="Light List Accent 6" w:semiHidden="0" w:uiPriority="61" w:unhideWhenUsed="0"/>
+    <w:lsdException w:name="Light Grid Accent 6" w:semiHidden="0" w:uiPriority="62" w:unhideWhenUsed="0"/>
+    <w:lsdException w:name="Medium Shading 1 Accent 6" w:semiHidden="0" w:uiPriority="63" w:unhideWhenUsed="0"/>
+    <w:lsdException w:name="Medium Shading 2 Accent 6" w:semiHidden="0" w:uiPriority="64" w:unhideWhenUsed="0"/>
+    <w:lsdException w:name="Medium List 1 Accent 6" w:semiHidden="0" w:uiPriority="65" w:unhideWhenUsed="0"/>
+    <w:lsdException w:name="Medium List 2 Accent 6" w:semiHidden="0" w:uiPriority="66" w:unhideWhenUsed="0"/>
+    <w:lsdException w:name="Medium Grid 1 Accent 6" w:semiHidden="0" w:uiPriority="67" w:unhideWhenUsed="0"/>
+    <w:lsdException w:name="Medium Grid 2 Accent 6" w:semiHidden="0" w:uiPriority="68" w:unhideWhenUsed="0"/>
+    <w:lsdException w:name="Medium Grid 3 Accent 6" w:semiHidden="0" w:uiPriority="69" w:unhideWhenUsed="0"/>
+    <w:lsdException w:name="Dark List Accent 6" w:semiHidden="0" w:uiPriority="70" w:unhideWhenUsed="0"/>
+    <w:lsdException w:name="Colorful Shading Accent 6" w:semiHidden="0" w:uiPriority="71" w:unhideWhenUsed="0"/>
+    <w:lsdException w:name="Colorful List Accent 6" w:semiHidden="0" w:uiPriority="72" w:unhideWhenUsed="0"/>
+    <w:lsdException w:name="Colorful Grid Accent 6" w:semiHidden="0" w:uiPriority="73" w:unhideWhenUsed="0"/>
+    <w:lsdException w:name="Subtle Emphasis" w:semiHidden="0" w:uiPriority="19" w:unhideWhenUsed="0" w:qFormat="1"/>
+    <w:lsdException w:name="Intense Emphasis" w:semiHidden="0" w:uiPriority="21" w:unhideWhenUsed="0" w:qFormat="1"/>
+    <w:lsdException w:name="Subtle Reference" w:semiHidden="0" w:uiPriority="31" w:unhideWhenUsed="0" w:qFormat="1"/>
+    <w:lsdException w:name="Intense Reference" w:semiHidden="0" w:uiPriority="32" w:unhideWhenUsed="0" w:qFormat="1"/>
+    <w:lsdException w:name="Book Title" w:semiHidden="0" w:uiPriority="33" w:unhideWhenUsed="0" w:qFormat="1"/>
+    <w:lsdException w:name="Bibliography" w:uiPriority="37"/>
+    <w:lsdException w:name="TOC Heading" w:uiPriority="39" w:qFormat="1"/>
+  </w:latentStyles>
+  <w:style w:type="paragraph" w:default="1" w:styleId="Normal">
+    <w:name w:val="Normal"/>
+    <w:qFormat/>
+  </w:style>
+  <w:style w:type="character" w:default="1" w:styleId="Policepardfaut">
+    <w:name w:val="Default Paragraph Font"/>
+    <w:uiPriority w:val="1"/>
+    <w:semiHidden/>
+    <w:unhideWhenUsed/>
+  </w:style>
+  <w:style w:type="table" w:default="1" w:styleId="TableauNormal">
+    <w:name w:val="Normal Table"/>
+    <w:uiPriority w:val="99"/>
+    <w:semiHidden/>
+    <w:unhideWhenUsed/>
+    <w:tblPr>
+      <w:tblInd w:w="0" w:type="dxa"/>
+      <w:tblCellMar>
+        <w:top w:w="0" w:type="dxa"/>
+        <w:left w:w="108" w:type="dxa"/>
+        <w:bottom w:w="0" w:type="dxa"/>
+        <w:right w:w="108" w:type="dxa"/>
+      </w:tblCellMar>
+    </w:tblPr>
+  </w:style>
+  <w:style w:type="numbering" w:default="1" w:styleId="Aucuneliste">
+    <w:name w:val="No List"/>
+    <w:uiPriority w:val="99"/>
+    <w:semiHidden/>
+    <w:unhideWhenUsed/>
   </w:style>
 </w:styles>
 </file>

</xml_diff>